<commit_message>
subindo guia de uso
</commit_message>
<xml_diff>
--- a/Documentos/ALICERCE - WAD - Documento Aplicação Web.docx
+++ b/Documentos/ALICERCE - WAD - Documento Aplicação Web.docx
@@ -5504,12 +5504,12 @@
           <wp:inline distB="114300" distT="114300" distL="114300" distR="114300">
             <wp:extent cx="5863505" cy="3720696"/>
             <wp:effectExtent b="0" l="0" r="0" t="0"/>
-            <wp:docPr id="1" name="image5.png"/>
+            <wp:docPr id="1" name="image4.png"/>
             <a:graphic>
               <a:graphicData uri="http://schemas.openxmlformats.org/drawingml/2006/picture">
                 <pic:pic>
                   <pic:nvPicPr>
-                    <pic:cNvPr id="0" name="image5.png"/>
+                    <pic:cNvPr id="0" name="image4.png"/>
                     <pic:cNvPicPr preferRelativeResize="0"/>
                   </pic:nvPicPr>
                   <pic:blipFill>
@@ -5769,13 +5769,14 @@
       <w:pPr>
         <w:spacing w:line="240" w:lineRule="auto"/>
         <w:ind w:left="0" w:right="807.4015748031502" w:firstLine="0"/>
-        <w:jc w:val="left"/>
-        <w:rPr/>
-      </w:pPr>
-      <w:r>
-        <w:rPr>
-          <w:rtl w:val="0"/>
-        </w:rPr>
+        <w:jc w:val="center"/>
+        <w:rPr/>
+      </w:pPr>
+      <w:r>
+        <w:rPr>
+          <w:rtl w:val="0"/>
+        </w:rPr>
+        <w:t xml:space="preserve">Fonte: Elaboração dos autores.</w:t>
       </w:r>
     </w:p>
     <w:p>
@@ -5789,7 +5790,48 @@
         <w:rPr>
           <w:rtl w:val="0"/>
         </w:rPr>
-        <w:t xml:space="preserve">Para maior visualização acesse:https://1drv.ms/x/s!Am1c6uYY6wJVkH-yurbvLRGa9dhp?e=jFZhZz</w:t>
+      </w:r>
+    </w:p>
+    <w:p>
+      <w:pPr>
+        <w:spacing w:line="240" w:lineRule="auto"/>
+        <w:ind w:left="0" w:right="807.4015748031502" w:firstLine="0"/>
+        <w:jc w:val="center"/>
+        <w:rPr/>
+      </w:pPr>
+      <w:r>
+        <w:rPr>
+          <w:rtl w:val="0"/>
+        </w:rPr>
+        <w:t xml:space="preserve">Para maior visualização acesse: </w:t>
+      </w:r>
+      <w:hyperlink r:id="rId10">
+        <w:r>
+          <w:rPr>
+            <w:color w:val="1155cc"/>
+            <w:u w:val="single"/>
+            <w:rtl w:val="0"/>
+          </w:rPr>
+          <w:t xml:space="preserve">Matriz de Riscos Alicerce</w:t>
+        </w:r>
+      </w:hyperlink>
+      <w:r>
+        <w:rPr>
+          <w:rtl w:val="0"/>
+        </w:rPr>
+      </w:r>
+    </w:p>
+    <w:p>
+      <w:pPr>
+        <w:spacing w:line="240" w:lineRule="auto"/>
+        <w:ind w:left="0" w:right="807.4015748031502" w:firstLine="0"/>
+        <w:jc w:val="center"/>
+        <w:rPr/>
+      </w:pPr>
+      <w:r>
+        <w:rPr>
+          <w:rtl w:val="0"/>
+        </w:rPr>
       </w:r>
     </w:p>
     <w:p>
@@ -5803,20 +5845,6 @@
         <w:rPr>
           <w:rtl w:val="0"/>
         </w:rPr>
-      </w:r>
-    </w:p>
-    <w:p>
-      <w:pPr>
-        <w:spacing w:line="240" w:lineRule="auto"/>
-        <w:ind w:left="0" w:right="807.4015748031502" w:firstLine="0"/>
-        <w:jc w:val="center"/>
-        <w:rPr/>
-      </w:pPr>
-      <w:r>
-        <w:rPr>
-          <w:rtl w:val="0"/>
-        </w:rPr>
-        <w:t xml:space="preserve">Fonte: Elaboração dos autores.</w:t>
       </w:r>
     </w:p>
     <w:p>
@@ -6088,6 +6116,27 @@
     </w:p>
     <w:p>
       <w:pPr>
+        <w:rPr/>
+      </w:pPr>
+      <w:r>
+        <w:rPr>
+          <w:rtl w:val="0"/>
+        </w:rPr>
+      </w:r>
+    </w:p>
+    <w:p>
+      <w:pPr>
+        <w:ind w:left="0" w:firstLine="0"/>
+        <w:rPr/>
+      </w:pPr>
+      <w:r>
+        <w:rPr>
+          <w:rtl w:val="0"/>
+        </w:rPr>
+      </w:r>
+    </w:p>
+    <w:p>
+      <w:pPr>
         <w:pStyle w:val="Heading2"/>
         <w:ind w:left="0" w:firstLine="720"/>
         <w:rPr/>
@@ -6143,107 +6192,6 @@
                 <pic:pic>
                   <pic:nvPicPr>
                     <pic:cNvPr id="0" name="image7.png"/>
-                    <pic:cNvPicPr preferRelativeResize="0"/>
-                  </pic:nvPicPr>
-                  <pic:blipFill>
-                    <a:blip r:embed="rId10"/>
-                    <a:srcRect b="0" l="0" r="0" t="0"/>
-                    <a:stretch>
-                      <a:fillRect/>
-                    </a:stretch>
-                  </pic:blipFill>
-                  <pic:spPr>
-                    <a:xfrm>
-                      <a:off x="0" y="0"/>
-                      <a:ext cx="6362136" cy="3581400"/>
-                    </a:xfrm>
-                    <a:prstGeom prst="rect"/>
-                    <a:ln/>
-                  </pic:spPr>
-                </pic:pic>
-              </a:graphicData>
-            </a:graphic>
-          </wp:inline>
-        </w:drawing>
-      </w:r>
-      <w:r>
-        <w:rPr>
-          <w:rtl w:val="0"/>
-        </w:rPr>
-      </w:r>
-    </w:p>
-    <w:p>
-      <w:pPr>
-        <w:spacing w:line="240" w:lineRule="auto"/>
-        <w:ind w:left="4320" w:right="807.4015748031502" w:hanging="566.9291338582678"/>
-        <w:jc w:val="left"/>
-        <w:rPr/>
-      </w:pPr>
-      <w:r>
-        <w:rPr>
-          <w:rtl w:val="0"/>
-        </w:rPr>
-        <w:t xml:space="preserve">Fonte: Elaboração dos autores.</w:t>
-      </w:r>
-    </w:p>
-    <w:p>
-      <w:pPr>
-        <w:spacing w:line="240" w:lineRule="auto"/>
-        <w:ind w:left="0" w:right="807.4015748031502" w:hanging="566.9291338582677"/>
-        <w:jc w:val="center"/>
-        <w:rPr/>
-      </w:pPr>
-      <w:r>
-        <w:rPr>
-          <w:rtl w:val="0"/>
-        </w:rPr>
-      </w:r>
-    </w:p>
-    <w:p>
-      <w:pPr>
-        <w:spacing w:line="240" w:lineRule="auto"/>
-        <w:ind w:left="0" w:right="807.4015748031502" w:hanging="566.9291338582677"/>
-        <w:jc w:val="center"/>
-        <w:rPr/>
-      </w:pPr>
-      <w:r>
-        <w:rPr>
-          <w:rtl w:val="0"/>
-        </w:rPr>
-      </w:r>
-    </w:p>
-    <w:p>
-      <w:pPr>
-        <w:spacing w:line="240" w:lineRule="auto"/>
-        <w:ind w:left="2160" w:right="807.4015748031502" w:hanging="566.9291338582678"/>
-        <w:jc w:val="center"/>
-        <w:rPr/>
-      </w:pPr>
-      <w:r>
-        <w:rPr>
-          <w:rtl w:val="0"/>
-        </w:rPr>
-        <w:t xml:space="preserve">Figura 04: Persona empreiteiro</w:t>
-      </w:r>
-    </w:p>
-    <w:p>
-      <w:pPr>
-        <w:ind w:left="0" w:firstLine="0"/>
-        <w:jc w:val="both"/>
-        <w:rPr/>
-      </w:pPr>
-      <w:r>
-        <w:rPr/>
-        <w:drawing>
-          <wp:inline distB="114300" distT="114300" distL="114300" distR="114300">
-            <wp:extent cx="6362136" cy="3581400"/>
-            <wp:effectExtent b="0" l="0" r="0" t="0"/>
-            <wp:docPr id="6" name="image8.png"/>
-            <a:graphic>
-              <a:graphicData uri="http://schemas.openxmlformats.org/drawingml/2006/picture">
-                <pic:pic>
-                  <pic:nvPicPr>
-                    <pic:cNvPr id="0" name="image8.png"/>
                     <pic:cNvPicPr preferRelativeResize="0"/>
                   </pic:nvPicPr>
                   <pic:blipFill>
@@ -6276,6 +6224,120 @@
     <w:p>
       <w:pPr>
         <w:spacing w:line="240" w:lineRule="auto"/>
+        <w:ind w:left="4320" w:right="807.4015748031502" w:hanging="566.9291338582678"/>
+        <w:jc w:val="left"/>
+        <w:rPr/>
+      </w:pPr>
+      <w:r>
+        <w:rPr>
+          <w:rtl w:val="0"/>
+        </w:rPr>
+        <w:t xml:space="preserve">Fonte: Elaboração dos autores.</w:t>
+      </w:r>
+    </w:p>
+    <w:p>
+      <w:pPr>
+        <w:spacing w:line="240" w:lineRule="auto"/>
+        <w:ind w:left="0" w:right="807.4015748031502" w:hanging="566.9291338582677"/>
+        <w:jc w:val="center"/>
+        <w:rPr/>
+      </w:pPr>
+      <w:r>
+        <w:rPr>
+          <w:rtl w:val="0"/>
+        </w:rPr>
+      </w:r>
+    </w:p>
+    <w:p>
+      <w:pPr>
+        <w:spacing w:line="240" w:lineRule="auto"/>
+        <w:ind w:left="0" w:right="807.4015748031502" w:hanging="566.9291338582677"/>
+        <w:jc w:val="center"/>
+        <w:rPr/>
+      </w:pPr>
+      <w:r>
+        <w:rPr>
+          <w:rtl w:val="0"/>
+        </w:rPr>
+      </w:r>
+    </w:p>
+    <w:p>
+      <w:pPr>
+        <w:spacing w:line="240" w:lineRule="auto"/>
+        <w:ind w:left="0" w:right="807.4015748031502" w:hanging="566.9291338582677"/>
+        <w:jc w:val="left"/>
+        <w:rPr/>
+      </w:pPr>
+      <w:r>
+        <w:rPr>
+          <w:rtl w:val="0"/>
+        </w:rPr>
+      </w:r>
+    </w:p>
+    <w:p>
+      <w:pPr>
+        <w:spacing w:line="240" w:lineRule="auto"/>
+        <w:ind w:left="4320" w:right="807.4015748031502" w:hanging="566.9291338582678"/>
+        <w:jc w:val="left"/>
+        <w:rPr/>
+      </w:pPr>
+      <w:r>
+        <w:rPr>
+          <w:rtl w:val="0"/>
+        </w:rPr>
+        <w:t xml:space="preserve">Figura 04: Persona empreiteiro</w:t>
+      </w:r>
+    </w:p>
+    <w:p>
+      <w:pPr>
+        <w:ind w:left="0" w:firstLine="0"/>
+        <w:jc w:val="both"/>
+        <w:rPr/>
+      </w:pPr>
+      <w:r>
+        <w:rPr/>
+        <w:drawing>
+          <wp:inline distB="114300" distT="114300" distL="114300" distR="114300">
+            <wp:extent cx="6362136" cy="3581400"/>
+            <wp:effectExtent b="0" l="0" r="0" t="0"/>
+            <wp:docPr id="6" name="image8.png"/>
+            <a:graphic>
+              <a:graphicData uri="http://schemas.openxmlformats.org/drawingml/2006/picture">
+                <pic:pic>
+                  <pic:nvPicPr>
+                    <pic:cNvPr id="0" name="image8.png"/>
+                    <pic:cNvPicPr preferRelativeResize="0"/>
+                  </pic:nvPicPr>
+                  <pic:blipFill>
+                    <a:blip r:embed="rId12"/>
+                    <a:srcRect b="0" l="0" r="0" t="0"/>
+                    <a:stretch>
+                      <a:fillRect/>
+                    </a:stretch>
+                  </pic:blipFill>
+                  <pic:spPr>
+                    <a:xfrm>
+                      <a:off x="0" y="0"/>
+                      <a:ext cx="6362136" cy="3581400"/>
+                    </a:xfrm>
+                    <a:prstGeom prst="rect"/>
+                    <a:ln/>
+                  </pic:spPr>
+                </pic:pic>
+              </a:graphicData>
+            </a:graphic>
+          </wp:inline>
+        </w:drawing>
+      </w:r>
+      <w:r>
+        <w:rPr>
+          <w:rtl w:val="0"/>
+        </w:rPr>
+      </w:r>
+    </w:p>
+    <w:p>
+      <w:pPr>
+        <w:spacing w:line="240" w:lineRule="auto"/>
         <w:ind w:left="2160" w:right="807.4015748031502" w:hanging="566.9291338582678"/>
         <w:jc w:val="center"/>
         <w:rPr/>
@@ -6289,7 +6351,7 @@
     </w:p>
     <w:p>
       <w:pPr>
-        <w:jc w:val="both"/>
+        <w:ind w:left="0" w:firstLine="0"/>
         <w:rPr/>
       </w:pPr>
       <w:r>
@@ -6304,64 +6366,20 @@
         <w:ind w:left="0" w:firstLine="0"/>
         <w:rPr/>
       </w:pPr>
-      <w:bookmarkStart w:colFirst="0" w:colLast="0" w:name="_heading=h.3whwml4" w:id="23"/>
+      <w:bookmarkStart w:colFirst="0" w:colLast="0" w:name="_heading=h.crkhz5dqni0u" w:id="23"/>
       <w:bookmarkEnd w:id="23"/>
       <w:r>
         <w:rPr>
           <w:rtl w:val="0"/>
         </w:rPr>
-      </w:r>
-    </w:p>
-    <w:p>
-      <w:pPr>
-        <w:rPr/>
-      </w:pPr>
-      <w:r>
-        <w:rPr>
-          <w:rtl w:val="0"/>
-        </w:rPr>
-      </w:r>
-    </w:p>
-    <w:p>
-      <w:pPr>
-        <w:rPr/>
-      </w:pPr>
-      <w:r>
-        <w:rPr>
-          <w:rtl w:val="0"/>
-        </w:rPr>
-      </w:r>
-    </w:p>
-    <w:p>
-      <w:pPr>
-        <w:rPr/>
-      </w:pPr>
-      <w:r>
-        <w:rPr>
-          <w:rtl w:val="0"/>
-        </w:rPr>
-      </w:r>
-    </w:p>
-    <w:p>
-      <w:pPr>
-        <w:pStyle w:val="Heading2"/>
+        <w:t xml:space="preserve">3.2. Histórias dos usuários (user stories)</w:t>
+      </w:r>
+    </w:p>
+    <w:p>
+      <w:pPr>
         <w:ind w:left="0" w:firstLine="0"/>
         <w:rPr/>
       </w:pPr>
-      <w:bookmarkStart w:colFirst="0" w:colLast="0" w:name="_heading=h.crkhz5dqni0u" w:id="24"/>
-      <w:bookmarkEnd w:id="24"/>
-      <w:r>
-        <w:rPr>
-          <w:rtl w:val="0"/>
-        </w:rPr>
-        <w:t xml:space="preserve">3.2. Histórias dos usuários (user stories)</w:t>
-      </w:r>
-    </w:p>
-    <w:p>
-      <w:pPr>
-        <w:ind w:left="0" w:firstLine="0"/>
-        <w:rPr/>
-      </w:pPr>
       <w:r>
         <w:rPr>
           <w:rtl w:val="0"/>
@@ -6378,56 +6396,6 @@
           <w:rtl w:val="0"/>
         </w:rPr>
         <w:t xml:space="preserve">As histórias dos usuários são organizadas e ordenadas de acordo com a priorização, esforço e risco. A escala utilizada para elencar os atributos varia de 1 a 5, sendo 0 considerado como nenhum esforço e nenhum risco, enquanto 5 é considerado como muito esforço e muito risco.</w:t>
-      </w:r>
-    </w:p>
-    <w:p>
-      <w:pPr>
-        <w:rPr/>
-      </w:pPr>
-      <w:r>
-        <w:rPr>
-          <w:rtl w:val="0"/>
-        </w:rPr>
-      </w:r>
-    </w:p>
-    <w:p>
-      <w:pPr>
-        <w:rPr/>
-      </w:pPr>
-      <w:r>
-        <w:rPr>
-          <w:rtl w:val="0"/>
-        </w:rPr>
-      </w:r>
-    </w:p>
-    <w:p>
-      <w:pPr>
-        <w:rPr/>
-      </w:pPr>
-      <w:r>
-        <w:rPr>
-          <w:rtl w:val="0"/>
-        </w:rPr>
-      </w:r>
-    </w:p>
-    <w:p>
-      <w:pPr>
-        <w:rPr/>
-      </w:pPr>
-      <w:r>
-        <w:rPr>
-          <w:rtl w:val="0"/>
-        </w:rPr>
-      </w:r>
-    </w:p>
-    <w:p>
-      <w:pPr>
-        <w:rPr/>
-      </w:pPr>
-      <w:r>
-        <w:rPr>
-          <w:rtl w:val="0"/>
-        </w:rPr>
       </w:r>
     </w:p>
     <w:p>
@@ -6468,8 +6436,8 @@
         <w:ind w:left="720" w:firstLine="0"/>
         <w:rPr/>
       </w:pPr>
-      <w:bookmarkStart w:colFirst="0" w:colLast="0" w:name="_heading=h.mgwgq98s38d7" w:id="25"/>
-      <w:bookmarkEnd w:id="25"/>
+      <w:bookmarkStart w:colFirst="0" w:colLast="0" w:name="_heading=h.mgwgq98s38d7" w:id="24"/>
+      <w:bookmarkEnd w:id="24"/>
       <w:r>
         <w:rPr>
           <w:rtl w:val="0"/>
@@ -8832,78 +8800,12 @@
     </w:p>
     <w:p>
       <w:pPr>
-        <w:ind w:left="0" w:firstLine="0"/>
-        <w:rPr/>
-      </w:pPr>
-      <w:r>
-        <w:rPr>
-          <w:rtl w:val="0"/>
-        </w:rPr>
-      </w:r>
-    </w:p>
-    <w:p>
-      <w:pPr>
-        <w:ind w:left="0" w:firstLine="0"/>
-        <w:rPr/>
-      </w:pPr>
-      <w:r>
-        <w:rPr>
-          <w:rtl w:val="0"/>
-        </w:rPr>
-      </w:r>
-    </w:p>
-    <w:p>
-      <w:pPr>
-        <w:ind w:left="0" w:firstLine="0"/>
-        <w:rPr/>
-      </w:pPr>
-      <w:r>
-        <w:rPr>
-          <w:rtl w:val="0"/>
-        </w:rPr>
-      </w:r>
-    </w:p>
-    <w:p>
-      <w:pPr>
-        <w:ind w:left="0" w:firstLine="0"/>
-        <w:rPr/>
-      </w:pPr>
-      <w:r>
-        <w:rPr>
-          <w:rtl w:val="0"/>
-        </w:rPr>
-      </w:r>
-    </w:p>
-    <w:p>
-      <w:pPr>
-        <w:ind w:left="0" w:firstLine="0"/>
-        <w:rPr/>
-      </w:pPr>
-      <w:r>
-        <w:rPr>
-          <w:rtl w:val="0"/>
-        </w:rPr>
-      </w:r>
-    </w:p>
-    <w:p>
-      <w:pPr>
-        <w:ind w:left="0" w:firstLine="0"/>
-        <w:rPr/>
-      </w:pPr>
-      <w:r>
-        <w:rPr>
-          <w:rtl w:val="0"/>
-        </w:rPr>
-      </w:r>
-    </w:p>
-    <w:p>
-      <w:pPr>
         <w:pStyle w:val="Heading3"/>
         <w:ind w:left="0" w:firstLine="720"/>
         <w:rPr/>
       </w:pPr>
-      <w:bookmarkStart w:colFirst="0" w:colLast="0" w:name="_heading=h.7hdd799xrmze" w:id="26"/>
-      <w:bookmarkEnd w:id="26"/>
+      <w:bookmarkStart w:colFirst="0" w:colLast="0" w:name="_heading=h.7hdd799xrmze" w:id="25"/>
+      <w:bookmarkEnd w:id="25"/>
       <w:r>
         <w:rPr>
           <w:rtl w:val="0"/>
@@ -9897,8 +9799,8 @@
         <w:jc w:val="left"/>
         <w:rPr/>
       </w:pPr>
-      <w:bookmarkStart w:colFirst="0" w:colLast="0" w:name="_heading=h.qsh70q" w:id="27"/>
-      <w:bookmarkEnd w:id="27"/>
+      <w:bookmarkStart w:colFirst="0" w:colLast="0" w:name="_heading=h.qsh70q" w:id="26"/>
+      <w:bookmarkEnd w:id="26"/>
       <w:r>
         <w:rPr>
           <w:rtl w:val="0"/>
@@ -9961,8 +9863,8 @@
         <w:ind w:left="0" w:firstLine="0"/>
         <w:rPr/>
       </w:pPr>
-      <w:bookmarkStart w:colFirst="0" w:colLast="0" w:name="_heading=h.3as4poj" w:id="28"/>
-      <w:bookmarkEnd w:id="28"/>
+      <w:bookmarkStart w:colFirst="0" w:colLast="0" w:name="_heading=h.3as4poj" w:id="27"/>
+      <w:bookmarkEnd w:id="27"/>
       <w:r>
         <w:rPr>
           <w:rtl w:val="0"/>
@@ -10035,7 +9937,7 @@
                     <pic:cNvPicPr preferRelativeResize="0"/>
                   </pic:nvPicPr>
                   <pic:blipFill>
-                    <a:blip r:embed="rId12"/>
+                    <a:blip r:embed="rId13"/>
                     <a:srcRect b="0" l="0" r="0" t="0"/>
                     <a:stretch>
                       <a:fillRect/>
@@ -10094,7 +9996,7 @@
         </w:rPr>
         <w:t xml:space="preserve">Link para acesso ao fluxograma: </w:t>
       </w:r>
-      <w:hyperlink r:id="rId13">
+      <w:hyperlink r:id="rId14">
         <w:r>
           <w:rPr>
             <w:color w:val="1155cc"/>
@@ -10139,8 +10041,8 @@
           <w:szCs w:val="32"/>
         </w:rPr>
       </w:pPr>
-      <w:bookmarkStart w:colFirst="0" w:colLast="0" w:name="_heading=h.1pxezwc" w:id="29"/>
-      <w:bookmarkEnd w:id="29"/>
+      <w:bookmarkStart w:colFirst="0" w:colLast="0" w:name="_heading=h.1pxezwc" w:id="28"/>
+      <w:bookmarkEnd w:id="28"/>
       <w:r>
         <w:rPr>
           <w:rtl w:val="0"/>
@@ -10350,8 +10252,8 @@
         <w:spacing w:after="0" w:lineRule="auto"/>
         <w:rPr/>
       </w:pPr>
-      <w:bookmarkStart w:colFirst="0" w:colLast="0" w:name="_heading=h.49x2ik5" w:id="30"/>
-      <w:bookmarkEnd w:id="30"/>
+      <w:bookmarkStart w:colFirst="0" w:colLast="0" w:name="_heading=h.49x2ik5" w:id="29"/>
+      <w:bookmarkEnd w:id="29"/>
       <w:r>
         <w:rPr>
           <w:rtl w:val="0"/>
@@ -10378,8 +10280,8 @@
         <w:jc w:val="left"/>
         <w:rPr/>
       </w:pPr>
-      <w:bookmarkStart w:colFirst="0" w:colLast="0" w:name="_heading=h.2p2csry" w:id="31"/>
-      <w:bookmarkEnd w:id="31"/>
+      <w:bookmarkStart w:colFirst="0" w:colLast="0" w:name="_heading=h.2p2csry" w:id="30"/>
+      <w:bookmarkEnd w:id="30"/>
       <w:r>
         <w:rPr>
           <w:rtl w:val="0"/>
@@ -10409,8 +10311,8 @@
         <w:ind w:left="0" w:firstLine="0"/>
         <w:rPr/>
       </w:pPr>
-      <w:bookmarkStart w:colFirst="0" w:colLast="0" w:name="_heading=h.147n2zr" w:id="32"/>
-      <w:bookmarkEnd w:id="32"/>
+      <w:bookmarkStart w:colFirst="0" w:colLast="0" w:name="_heading=h.147n2zr" w:id="31"/>
+      <w:bookmarkEnd w:id="31"/>
       <w:r>
         <w:rPr>
           <w:rtl w:val="0"/>
@@ -10443,7 +10345,7 @@
         </w:rPr>
         <w:t xml:space="preserve">Link para o wireframe do projeto: </w:t>
       </w:r>
-      <w:hyperlink r:id="rId14">
+      <w:hyperlink r:id="rId15">
         <w:r>
           <w:rPr>
             <w:color w:val="1155cc"/>
@@ -10480,8 +10382,8 @@
           <w:szCs w:val="32"/>
         </w:rPr>
       </w:pPr>
-      <w:bookmarkStart w:colFirst="0" w:colLast="0" w:name="_heading=h.3o7alnk" w:id="33"/>
-      <w:bookmarkEnd w:id="33"/>
+      <w:bookmarkStart w:colFirst="0" w:colLast="0" w:name="_heading=h.3o7alnk" w:id="32"/>
+      <w:bookmarkEnd w:id="32"/>
       <w:r>
         <w:rPr>
           <w:rtl w:val="0"/>
@@ -10517,9 +10419,9 @@
         <w:rPr>
           <w:rtl w:val="0"/>
         </w:rPr>
-        <w:t xml:space="preserve">Link: </w:t>
-      </w:r>
-      <w:hyperlink r:id="rId15">
+        <w:t xml:space="preserve">Link para visualização do: </w:t>
+      </w:r>
+      <w:hyperlink r:id="rId16">
         <w:r>
           <w:rPr>
             <w:color w:val="1155cc"/>
@@ -10637,8 +10539,8 @@
           <w:highlight w:val="white"/>
         </w:rPr>
       </w:pPr>
-      <w:bookmarkStart w:colFirst="0" w:colLast="0" w:name="_heading=h.32hioqz" w:id="34"/>
-      <w:bookmarkEnd w:id="34"/>
+      <w:bookmarkStart w:colFirst="0" w:colLast="0" w:name="_heading=h.32hioqz" w:id="33"/>
+      <w:bookmarkEnd w:id="33"/>
       <w:r>
         <w:rPr>
           <w:rtl w:val="0"/>
@@ -10688,8 +10590,8 @@
           <w:szCs w:val="32"/>
         </w:rPr>
       </w:pPr>
-      <w:bookmarkStart w:colFirst="0" w:colLast="0" w:name="_heading=h.1hmsyys" w:id="35"/>
-      <w:bookmarkEnd w:id="35"/>
+      <w:bookmarkStart w:colFirst="0" w:colLast="0" w:name="_heading=h.1hmsyys" w:id="34"/>
+      <w:bookmarkEnd w:id="34"/>
       <w:r>
         <w:rPr>
           <w:rtl w:val="0"/>
@@ -10712,7 +10614,7 @@
           <w:rtl w:val="0"/>
         </w:rPr>
         <w:tab/>
-        <w:t xml:space="preserve">É um modelo de dados representativos, que se baseia no princípio que todos os dados estão guardados em tabelas/relações. A figura 06 abaixo, apresenta a Modelagem relacional produzida pelo grupo do projeto Alicerce. No modelo relacional produzido pelo grupo, foi optado por fazer um modelo mais granular, ou seja, com mais tabelas, a fim de melhorar a eficiência do sistema, evitando armazenagem de dados duplicados. Dessa forma, foram criadas tabelas de funcionários, empreiteiras, obras, oportunidades, favoritos, feedbacks, admin, certificados, funcionarios_empreiteiras e  contratos, que estão interligadas entre si.</w:t>
+        <w:t xml:space="preserve">É um modelo de dados representativos, que se baseia no princípio que todos os dados estão guardados em tabelas/relações. A figura 06 abaixo, apresenta a Modelagem relacional produzida pelo grupo do projeto Alicerce. No modelo relacional produzido pelo grupo, foi optado por fazer um modelo mais granular, ou seja, com mais tabelas, a fim de melhorar a eficiência do sistema, evitando armazenagem de dados duplicados. Dessa forma, foram criadas tabelas de funcionários, empreiteiras, obras, oportunidades, favoritos, feedbacks, admin, certificados, funcionários, funcionarios_empreiteiras e  contratos, que estão interligadas entre si.</w:t>
       </w:r>
     </w:p>
     <w:p>
@@ -10751,16 +10653,16 @@
           <wp:inline distB="114300" distT="114300" distL="114300" distR="114300">
             <wp:extent cx="6362136" cy="3822700"/>
             <wp:effectExtent b="0" l="0" r="0" t="0"/>
-            <wp:docPr id="8" name="image3.png"/>
+            <wp:docPr id="8" name="image5.png"/>
             <a:graphic>
               <a:graphicData uri="http://schemas.openxmlformats.org/drawingml/2006/picture">
                 <pic:pic>
                   <pic:nvPicPr>
-                    <pic:cNvPr id="0" name="image3.png"/>
+                    <pic:cNvPr id="0" name="image5.png"/>
                     <pic:cNvPicPr preferRelativeResize="0"/>
                   </pic:nvPicPr>
                   <pic:blipFill>
-                    <a:blip r:embed="rId16"/>
+                    <a:blip r:embed="rId17"/>
                     <a:srcRect b="0" l="0" r="0" t="0"/>
                     <a:stretch>
                       <a:fillRect/>
@@ -10828,7 +10730,7 @@
         </w:rPr>
         <w:t xml:space="preserve">Como o banco possui diversas tabelas, para melhorar a visualização é possível acessar diretamente o html da modelagem através do link: </w:t>
       </w:r>
-      <w:hyperlink r:id="rId17">
+      <w:hyperlink r:id="rId18">
         <w:r>
           <w:rPr>
             <w:color w:val="1155cc"/>
@@ -10854,8 +10756,8 @@
           <w:szCs w:val="32"/>
         </w:rPr>
       </w:pPr>
-      <w:bookmarkStart w:colFirst="0" w:colLast="0" w:name="_heading=h.41mghml" w:id="36"/>
-      <w:bookmarkEnd w:id="36"/>
+      <w:bookmarkStart w:colFirst="0" w:colLast="0" w:name="_heading=h.41mghml" w:id="35"/>
+      <w:bookmarkEnd w:id="35"/>
       <w:r>
         <w:rPr>
           <w:rtl w:val="0"/>
@@ -10893,7 +10795,7 @@
         </w:rPr>
         <w:t xml:space="preserve">O modelo físico pode ser acessado através do seguinte link:</w:t>
       </w:r>
-      <w:hyperlink r:id="rId18">
+      <w:hyperlink r:id="rId19">
         <w:r>
           <w:rPr>
             <w:color w:val="1155cc"/>
@@ -10936,8 +10838,8 @@
         <w:ind w:left="0" w:firstLine="0"/>
         <w:rPr/>
       </w:pPr>
-      <w:bookmarkStart w:colFirst="0" w:colLast="0" w:name="_heading=h.2grqrue" w:id="37"/>
-      <w:bookmarkEnd w:id="37"/>
+      <w:bookmarkStart w:colFirst="0" w:colLast="0" w:name="_heading=h.2grqrue" w:id="36"/>
+      <w:bookmarkEnd w:id="36"/>
       <w:r>
         <w:rPr>
           <w:rtl w:val="0"/>
@@ -10953,8 +10855,8 @@
         <w:ind w:left="0" w:firstLine="0"/>
         <w:rPr/>
       </w:pPr>
-      <w:bookmarkStart w:colFirst="0" w:colLast="0" w:name="_heading=h.k5eodw65sw2" w:id="38"/>
-      <w:bookmarkEnd w:id="38"/>
+      <w:bookmarkStart w:colFirst="0" w:colLast="0" w:name="_heading=h.k5eodw65sw2" w:id="37"/>
+      <w:bookmarkEnd w:id="37"/>
       <w:r>
         <w:rPr>
           <w:rtl w:val="0"/>
@@ -10968,8 +10870,8 @@
         <w:ind w:left="0" w:firstLine="0"/>
         <w:rPr/>
       </w:pPr>
-      <w:bookmarkStart w:colFirst="0" w:colLast="0" w:name="_heading=h.xgt8so9jn7to" w:id="39"/>
-      <w:bookmarkEnd w:id="39"/>
+      <w:bookmarkStart w:colFirst="0" w:colLast="0" w:name="_heading=h.xgt8so9jn7to" w:id="38"/>
+      <w:bookmarkEnd w:id="38"/>
       <w:r>
         <w:rPr>
           <w:rtl w:val="0"/>
@@ -11175,8 +11077,8 @@
         <w:ind w:left="0" w:firstLine="0"/>
         <w:rPr/>
       </w:pPr>
-      <w:bookmarkStart w:colFirst="0" w:colLast="0" w:name="_heading=h.23rzpoa80l26" w:id="40"/>
-      <w:bookmarkEnd w:id="40"/>
+      <w:bookmarkStart w:colFirst="0" w:colLast="0" w:name="_heading=h.23rzpoa80l26" w:id="39"/>
+      <w:bookmarkEnd w:id="39"/>
       <w:r>
         <w:rPr>
           <w:rtl w:val="0"/>
@@ -12886,8 +12788,8 @@
         <w:ind w:left="0" w:firstLine="0"/>
         <w:rPr/>
       </w:pPr>
-      <w:bookmarkStart w:colFirst="0" w:colLast="0" w:name="_heading=h.w0pzq4oiuxr0" w:id="41"/>
-      <w:bookmarkEnd w:id="41"/>
+      <w:bookmarkStart w:colFirst="0" w:colLast="0" w:name="_heading=h.w0pzq4oiuxr0" w:id="40"/>
+      <w:bookmarkEnd w:id="40"/>
       <w:r>
         <w:rPr>
           <w:rtl w:val="0"/>
@@ -14558,8 +14460,8 @@
           <w:szCs w:val="20"/>
         </w:rPr>
       </w:pPr>
-      <w:bookmarkStart w:colFirst="0" w:colLast="0" w:name="_heading=h.1v1yuxt" w:id="42"/>
-      <w:bookmarkEnd w:id="42"/>
+      <w:bookmarkStart w:colFirst="0" w:colLast="0" w:name="_heading=h.1v1yuxt" w:id="41"/>
+      <w:bookmarkEnd w:id="41"/>
       <w:r>
         <w:rPr>
           <w:rFonts w:ascii="Manrope" w:cs="Manrope" w:eastAsia="Manrope" w:hAnsi="Manrope"/>
@@ -14587,8 +14489,8 @@
         <w:ind w:left="0" w:firstLine="0"/>
         <w:rPr/>
       </w:pPr>
-      <w:bookmarkStart w:colFirst="0" w:colLast="0" w:name="_heading=h.255qns8jvbjf" w:id="43"/>
-      <w:bookmarkEnd w:id="43"/>
+      <w:bookmarkStart w:colFirst="0" w:colLast="0" w:name="_heading=h.255qns8jvbjf" w:id="42"/>
+      <w:bookmarkEnd w:id="42"/>
       <w:r>
         <w:rPr>
           <w:rtl w:val="0"/>
@@ -14714,8 +14616,8 @@
         <w:ind w:left="0" w:firstLine="0"/>
         <w:rPr/>
       </w:pPr>
-      <w:bookmarkStart w:colFirst="0" w:colLast="0" w:name="_heading=h.i336jih8m4q6" w:id="44"/>
-      <w:bookmarkEnd w:id="44"/>
+      <w:bookmarkStart w:colFirst="0" w:colLast="0" w:name="_heading=h.i336jih8m4q6" w:id="43"/>
+      <w:bookmarkEnd w:id="43"/>
       <w:r>
         <w:rPr>
           <w:rtl w:val="0"/>
@@ -15932,8 +15834,8 @@
         <w:ind w:left="0" w:firstLine="0"/>
         <w:rPr/>
       </w:pPr>
-      <w:bookmarkStart w:colFirst="0" w:colLast="0" w:name="_heading=h.57jtuebtfnvf" w:id="45"/>
-      <w:bookmarkEnd w:id="45"/>
+      <w:bookmarkStart w:colFirst="0" w:colLast="0" w:name="_heading=h.57jtuebtfnvf" w:id="44"/>
+      <w:bookmarkEnd w:id="44"/>
       <w:r>
         <w:rPr>
           <w:rtl w:val="0"/>
@@ -17143,8 +17045,8 @@
           <w:szCs w:val="20"/>
         </w:rPr>
       </w:pPr>
-      <w:bookmarkStart w:colFirst="0" w:colLast="0" w:name="_heading=h.e9qzcm53on4m" w:id="46"/>
-      <w:bookmarkEnd w:id="46"/>
+      <w:bookmarkStart w:colFirst="0" w:colLast="0" w:name="_heading=h.e9qzcm53on4m" w:id="45"/>
+      <w:bookmarkEnd w:id="45"/>
       <w:r>
         <w:rPr>
           <w:rtl w:val="0"/>
@@ -17192,7 +17094,7 @@
         <w:tab/>
         <w:t xml:space="preserve">Para uma melhor visualização do banco de dados, acesse: </w:t>
       </w:r>
-      <w:hyperlink r:id="rId19">
+      <w:hyperlink r:id="rId20">
         <w:r>
           <w:rPr>
             <w:color w:val="1155cc"/>
@@ -17237,8 +17139,8 @@
         <w:jc w:val="left"/>
         <w:rPr/>
       </w:pPr>
-      <w:bookmarkStart w:colFirst="0" w:colLast="0" w:name="_heading=h.bmtvi3caihcp" w:id="47"/>
-      <w:bookmarkEnd w:id="47"/>
+      <w:bookmarkStart w:colFirst="0" w:colLast="0" w:name="_heading=h.bmtvi3caihcp" w:id="46"/>
+      <w:bookmarkEnd w:id="46"/>
       <w:r>
         <w:rPr>
           <w:rtl w:val="0"/>
@@ -17291,16 +17193,16 @@
           <wp:inline distB="114300" distT="114300" distL="114300" distR="114300">
             <wp:extent cx="4761812" cy="3842240"/>
             <wp:effectExtent b="0" l="0" r="0" t="0"/>
-            <wp:docPr id="4" name="image4.png"/>
+            <wp:docPr id="4" name="image3.png"/>
             <a:graphic>
               <a:graphicData uri="http://schemas.openxmlformats.org/drawingml/2006/picture">
                 <pic:pic>
                   <pic:nvPicPr>
-                    <pic:cNvPr id="0" name="image4.png"/>
+                    <pic:cNvPr id="0" name="image3.png"/>
                     <pic:cNvPicPr preferRelativeResize="0"/>
                   </pic:nvPicPr>
                   <pic:blipFill>
-                    <a:blip r:embed="rId20"/>
+                    <a:blip r:embed="rId21"/>
                     <a:srcRect b="0" l="0" r="0" t="0"/>
                     <a:stretch>
                       <a:fillRect/>
@@ -17383,7 +17285,7 @@
         </w:rPr>
         <w:t xml:space="preserve">: </w:t>
       </w:r>
-      <w:hyperlink r:id="rId21">
+      <w:hyperlink r:id="rId22">
         <w:r>
           <w:rPr>
             <w:color w:val="1155cc"/>
@@ -17414,6 +17316,57 @@
       <w:pPr>
         <w:rPr/>
       </w:pPr>
+      <w:r>
+        <w:rPr>
+          <w:rtl w:val="0"/>
+        </w:rPr>
+      </w:r>
+    </w:p>
+    <w:p>
+      <w:pPr>
+        <w:rPr/>
+      </w:pPr>
+      <w:r>
+        <w:rPr>
+          <w:rtl w:val="0"/>
+        </w:rPr>
+      </w:r>
+    </w:p>
+    <w:p>
+      <w:pPr>
+        <w:pStyle w:val="Heading1"/>
+        <w:ind w:left="0" w:firstLine="0"/>
+        <w:rPr/>
+      </w:pPr>
+      <w:bookmarkStart w:colFirst="0" w:colLast="0" w:name="_heading=h.ulktd2wp28qx" w:id="47"/>
+      <w:bookmarkEnd w:id="47"/>
+      <w:r>
+        <w:rPr>
+          <w:rtl w:val="0"/>
+        </w:rPr>
+        <w:t xml:space="preserve">Apêndice III</w:t>
+      </w:r>
+    </w:p>
+    <w:p>
+      <w:pPr>
+        <w:rPr/>
+      </w:pPr>
+      <w:r>
+        <w:rPr>
+          <w:rtl w:val="0"/>
+        </w:rPr>
+        <w:t xml:space="preserve">Foi criado um guia de uso para a plataforma Alicerce, a fim de auxiliar futuros usuários sobre maiores funcionalidades da plataforma: </w:t>
+      </w:r>
+      <w:hyperlink r:id="rId23">
+        <w:r>
+          <w:rPr>
+            <w:color w:val="1155cc"/>
+            <w:u w:val="single"/>
+            <w:rtl w:val="0"/>
+          </w:rPr>
+          <w:t xml:space="preserve">Guia de uso Alicerce</w:t>
+        </w:r>
+      </w:hyperlink>
       <w:r>
         <w:rPr>
           <w:rtl w:val="0"/>
@@ -17499,7 +17452,7 @@
         </w:rPr>
         <w:t xml:space="preserve"> Disponível em: &lt;</w:t>
       </w:r>
-      <w:hyperlink r:id="rId22">
+      <w:hyperlink r:id="rId24">
         <w:r>
           <w:rPr>
             <w:rFonts w:ascii="Arial" w:cs="Arial" w:eastAsia="Arial" w:hAnsi="Arial"/>
@@ -17579,7 +17532,7 @@
         </w:rPr>
         <w:t xml:space="preserve">&lt;</w:t>
       </w:r>
-      <w:hyperlink r:id="rId23">
+      <w:hyperlink r:id="rId25">
         <w:r>
           <w:rPr>
             <w:rFonts w:ascii="Arial" w:cs="Arial" w:eastAsia="Arial" w:hAnsi="Arial"/>
@@ -17689,7 +17642,7 @@
         </w:rPr>
         <w:t xml:space="preserve">&lt;</w:t>
       </w:r>
-      <w:hyperlink r:id="rId24">
+      <w:hyperlink r:id="rId26">
         <w:r>
           <w:rPr>
             <w:rFonts w:ascii="Arial" w:cs="Arial" w:eastAsia="Arial" w:hAnsi="Arial"/>
@@ -17760,7 +17713,7 @@
         </w:rPr>
         <w:t xml:space="preserve"> Editor de desenhos gráficos. Disponível em: &lt;</w:t>
       </w:r>
-      <w:hyperlink r:id="rId25">
+      <w:hyperlink r:id="rId27">
         <w:r>
           <w:rPr>
             <w:rFonts w:ascii="Arial" w:cs="Arial" w:eastAsia="Arial" w:hAnsi="Arial"/>
@@ -17826,7 +17779,7 @@
         </w:rPr>
         <w:t xml:space="preserve">Guia de planejamento de um sistema web. Disponível em: &lt;</w:t>
       </w:r>
-      <w:hyperlink r:id="rId26">
+      <w:hyperlink r:id="rId28">
         <w:r>
           <w:rPr>
             <w:rFonts w:ascii="Arial" w:cs="Arial" w:eastAsia="Arial" w:hAnsi="Arial"/>
@@ -17906,7 +17859,7 @@
         </w:rPr>
         <w:t xml:space="preserve">Institucional. Disponível em: &lt; &lt;</w:t>
       </w:r>
-      <w:hyperlink r:id="rId27">
+      <w:hyperlink r:id="rId29">
         <w:r>
           <w:rPr>
             <w:rFonts w:ascii="Arial" w:cs="Arial" w:eastAsia="Arial" w:hAnsi="Arial"/>
@@ -17967,7 +17920,7 @@
         </w:rPr>
         <w:t xml:space="preserve"> Utilizando UX para projetar uma aplicação do zero. Disponível em: </w:t>
       </w:r>
-      <w:hyperlink r:id="rId28">
+      <w:hyperlink r:id="rId30">
         <w:r>
           <w:rPr>
             <w:rFonts w:ascii="Arial" w:cs="Arial" w:eastAsia="Arial" w:hAnsi="Arial"/>
@@ -18049,7 +18002,7 @@
         </w:rPr>
         <w:t xml:space="preserve">URBE LAB. O que analisar antes de investir na incorporadora MRV? Disponível em: &lt;</w:t>
       </w:r>
-      <w:hyperlink r:id="rId29">
+      <w:hyperlink r:id="rId31">
         <w:r>
           <w:rPr>
             <w:rFonts w:ascii="Arial" w:cs="Arial" w:eastAsia="Arial" w:hAnsi="Arial"/>
@@ -18095,7 +18048,7 @@
         </w:rPr>
         <w:t xml:space="preserve">URBE LAB. Tendências do mercado imobiliário para os próximos anos. Disponível em: &lt;</w:t>
       </w:r>
-      <w:hyperlink r:id="rId30">
+      <w:hyperlink r:id="rId32">
         <w:r>
           <w:rPr>
             <w:rFonts w:ascii="Arial" w:cs="Arial" w:eastAsia="Arial" w:hAnsi="Arial"/>
@@ -18161,7 +18114,7 @@
         </w:rPr>
         <w:t xml:space="preserve">&lt;</w:t>
       </w:r>
-      <w:hyperlink r:id="rId31">
+      <w:hyperlink r:id="rId33">
         <w:r>
           <w:rPr>
             <w:rFonts w:ascii="Arial" w:cs="Arial" w:eastAsia="Arial" w:hAnsi="Arial"/>
@@ -18230,7 +18183,7 @@
         <w:tab/>
         <w:t xml:space="preserve">Disponível em: &lt;</w:t>
       </w:r>
-      <w:hyperlink r:id="rId32">
+      <w:hyperlink r:id="rId34">
         <w:r>
           <w:rPr>
             <w:rFonts w:ascii="Arial" w:cs="Arial" w:eastAsia="Arial" w:hAnsi="Arial"/>
@@ -18283,8 +18236,8 @@
       </w:r>
     </w:p>
     <w:sectPr>
-      <w:headerReference r:id="rId33" w:type="default"/>
-      <w:footerReference r:id="rId34" w:type="default"/>
+      <w:headerReference r:id="rId35" w:type="default"/>
+      <w:footerReference r:id="rId36" w:type="default"/>
       <w:pgSz w:h="16838" w:w="11906" w:orient="portrait"/>
       <w:pgMar w:bottom="1080" w:top="2160" w:left="1166.4" w:right="720" w:header="432" w:footer="432"/>
       <w:pgNumType w:start="1"/>
@@ -19992,7 +19945,7 @@
 
 <file path=customXML/item1.xml><?xml version="1.0" encoding="utf-8"?>
 <go:gDocsCustomXmlDataStorage xmlns:go="http://customooxmlschemas.google.com/" xmlns:r="http://schemas.openxmlformats.org/officeDocument/2006/relationships">
-  <go:docsCustomData xmlns:go="http://customooxmlschemas.google.com/" roundtripDataSignature="AMtx7mhPjGb4Ccv2KenfpDf19qVj38DGkg==">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</go:docsCustomData>
+  <go:docsCustomData xmlns:go="http://customooxmlschemas.google.com/" roundtripDataSignature="AMtx7mhSmBv0Aw4kkTFQNOCZmDOOgjh+fA==">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</go:docsCustomData>
 </go:gDocsCustomXmlDataStorage>
 </file>
 

</xml_diff>